<commit_message>
Update Sat 1 Oct 2022
</commit_message>
<xml_diff>
--- a/SP1541/Templates/SP1541_AY2223Sem1_ScienceNewsArticle_FirstSubmission_SubmissionTemplate.docx
+++ b/SP1541/Templates/SP1541_AY2223Sem1_ScienceNewsArticle_FirstSubmission_SubmissionTemplate.docx
@@ -492,7 +492,7 @@
           <w:szCs w:val="24"/>
           <w:lang w:val="en-US"/>
         </w:rPr>
-        <w:t>LEAD</w:t>
+        <w:t xml:space="preserve">Study shows that Twitter has the power to forecast highly unpredictable cryptocurrency prices in a timely manner, potentially  </w:t>
       </w:r>
     </w:p>
     <w:p>
@@ -506,7 +506,23 @@
           <w:szCs w:val="24"/>
           <w:lang w:val="en-US"/>
         </w:rPr>
-        <w:t>By:  Claudeon Reinard Susanto, 23 September 2022</w:t>
+        <w:t xml:space="preserve">By:  Claudeon Reinard Susanto, </w:t>
+      </w:r>
+      <w:r>
+        <w:rPr>
+          <w:sz w:val="24"/>
+          <w:szCs w:val="24"/>
+          <w:lang w:val="en-US"/>
+        </w:rPr>
+        <w:t>30</w:t>
+      </w:r>
+      <w:r>
+        <w:rPr>
+          <w:sz w:val="24"/>
+          <w:szCs w:val="24"/>
+          <w:lang w:val="en-US"/>
+        </w:rPr>
+        <w:t xml:space="preserve"> September 2022</w:t>
       </w:r>
     </w:p>
     <w:p>
@@ -569,7 +585,7 @@
           <w:szCs w:val="24"/>
           <w:lang w:val="en-US"/>
         </w:rPr>
-        <w:t>The difference between the cash in your digital wallet and cryptocurrency lies in its security. Unlike cash in a digital wallet, hacking or counterfeiting cryptocurrencies is almost impossible as each individual token (a cryptocurrency unit) is secured using complicated mathematical algorithms and is chained to one another. So, if you want to forge a token, you would have to hack billions of other tokens which could take anywhere between hundreds to thousands of years.</w:t>
+        <w:t>The main difference between the cash in your digital wallet and cryptocurrency lies in its security. Unlike cash in a digital wallet, hacking or counterfeiting cryptocurrencies is almost impossible as each individual token (a cryptocurrency unit) is secured using complicated mathematical algorithms and is chained to one another. So, if you want to forge a token, you would have to hack billions of other tokens which could take anywhere between hundreds to thousands of years.</w:t>
       </w:r>
     </w:p>
     <w:p>
@@ -616,18 +632,8 @@
           <w:szCs w:val="24"/>
           <w:lang w:val="en-US" w:eastAsia="en-US" w:bidi="th-TH"/>
         </w:rPr>
-        <w:t>ut why should you care about cryptocurrency? Due to its speed and security, cryptocurrencies are set to become the norm in the near future. Apps such as Google Pay and Bitpay are currently working on allowing users to transfer, buy, and sell crypto tokens from anywhere to anyone. With this, cryptocurrencies are set to replace the dollar sign in your digital wallet.</w:t>
-      </w:r>
-    </w:p>
-    <w:p>
-      <w:pPr>
-        <w:pStyle w:val="Normal"/>
-        <w:rPr>
-          <w:sz w:val="24"/>
-          <w:szCs w:val="24"/>
-          <w:lang w:val="en-US"/>
-        </w:rPr>
-      </w:pPr>
+        <w:t xml:space="preserve">ut why should you care about cryptocurrency? </w:t>
+      </w:r>
       <w:r>
         <w:rPr>
           <w:rFonts w:eastAsia="Calibri" w:cs="Cordia New"/>
@@ -637,7 +643,7 @@
           <w:szCs w:val="24"/>
           <w:lang w:val="en-US" w:eastAsia="en-US" w:bidi="th-TH"/>
         </w:rPr>
-        <w:t xml:space="preserve">Switching from cash to cryptocurrency sounds just fine and dandy. But there is one big problem to that, especially for those who are just starting out on this venture. Just like how we look for discounts at supermarkets, we would want to buy crypto when prices are low and avoid buying when prices are high. However, crypto prices are highly volatile and fluctuates greatly even in </w:t>
+        <w:t>Due to its advantages, c</w:t>
       </w:r>
       <w:r>
         <w:rPr>
@@ -648,8 +654,18 @@
           <w:szCs w:val="24"/>
           <w:lang w:val="en-US" w:eastAsia="en-US" w:bidi="th-TH"/>
         </w:rPr>
-        <w:t>a</w:t>
-      </w:r>
+        <w:t>ryptocurrencies are set to become the norm in the near future. Apps such as Google Pay and Bitpay are currently working on allowing users to transfer, buy, and sell crypto tokens from anywhere to anyone with greater speed and security than your normal banking app. With this, cryptocurrencies are set to replace the dollar sign in your digital wallet.</w:t>
+      </w:r>
+    </w:p>
+    <w:p>
+      <w:pPr>
+        <w:pStyle w:val="Normal"/>
+        <w:rPr>
+          <w:sz w:val="24"/>
+          <w:szCs w:val="24"/>
+          <w:lang w:val="en-US"/>
+        </w:rPr>
+      </w:pPr>
       <w:r>
         <w:rPr>
           <w:rFonts w:eastAsia="Calibri" w:cs="Cordia New"/>
@@ -659,8 +675,18 @@
           <w:szCs w:val="24"/>
           <w:lang w:val="en-US" w:eastAsia="en-US" w:bidi="th-TH"/>
         </w:rPr>
-        <w:t xml:space="preserve"> day. </w:t>
-      </w:r>
+        <w:t xml:space="preserve">Switching from cash to cryptocurrency sounds just fine and dandy. But there is one big problem to that, especially for newcomers who want to switch to crypto but don’t know where to start. </w:t>
+      </w:r>
+    </w:p>
+    <w:p>
+      <w:pPr>
+        <w:pStyle w:val="Normal"/>
+        <w:rPr>
+          <w:sz w:val="24"/>
+          <w:szCs w:val="24"/>
+          <w:lang w:val="en-US"/>
+        </w:rPr>
+      </w:pPr>
       <w:r>
         <w:rPr>
           <w:rFonts w:eastAsia="Calibri" w:cs="Cordia New"/>
@@ -670,7 +696,7 @@
           <w:szCs w:val="24"/>
           <w:lang w:val="en-US" w:eastAsia="en-US" w:bidi="th-TH"/>
         </w:rPr>
-        <w:t>So, deciding when to buy a crypto is difficult because we have to predict when prices would drop.</w:t>
+        <w:t>Just like how we look for discounts at supermarkets, we would want to buy crypto when prices are low and avoid buying when prices are high. However, crypto prices are highly volatile and fluctuates greatly even in one hour. So, deciding when to buy a crypto is difficult because we cannot possibly predict when prices would drop.</w:t>
       </w:r>
     </w:p>
     <w:p>
@@ -691,7 +717,7 @@
           <w:szCs w:val="24"/>
           <w:lang w:val="en-US" w:eastAsia="en-US" w:bidi="th-TH"/>
         </w:rPr>
-        <w:t>In a similar way, for those who already have a crypto wallet, deciding when to sell them is a challenging task since we don’t know when prices would be at the highest. Knowing the factors that determine crypto prices is therefore necessary so that we can predict prices timely and accurately, buy low, and sell high to maximize returns.</w:t>
+        <w:t>In contrast, if we know exactly when prices would drop or rise, we can make some serious cash by buying at the lowest price and selling at the highest price. Prediction of crypto prices is thus key to maximizing returns.</w:t>
       </w:r>
     </w:p>
     <w:p>
@@ -712,61 +738,681 @@
           <w:szCs w:val="24"/>
           <w:lang w:val="en-US" w:eastAsia="en-US" w:bidi="th-TH"/>
         </w:rPr>
-        <w:t xml:space="preserve">Since cryptocurrency is a relatively new technology, there are only limited factors that are known to forecast crypto prices. Such factors include news sentiment, exchange rates, and current political situation. However, sourcing for some of these information requires us to depend on news channels. This lag in information may not always be helpful in predicting the constantly fluctuating cryptocurrency prices. </w:t>
-      </w:r>
-    </w:p>
-    <w:p>
-      <w:pPr>
-        <w:pStyle w:val="Normal"/>
-        <w:rPr>
-          <w:sz w:val="24"/>
-          <w:szCs w:val="24"/>
-          <w:lang w:val="en-US"/>
-        </w:rPr>
-      </w:pPr>
-      <w:r>
-        <w:rPr>
-          <w:sz w:val="24"/>
-          <w:szCs w:val="24"/>
-          <w:lang w:val="en-US"/>
-        </w:rPr>
-        <w:t>Unlike the relatively slower established news channels, social media like Twitter provide real-time update of users’ opinions regarding almost anything, including cryptocurrency. Leveraging on this fact, researchers Kraaijeveld and De Smedt at the University of Edinburgh sought to explore Twitter’s power to predict cryptocurrency prices in a timely manner.</w:t>
-      </w:r>
-    </w:p>
-    <w:p>
-      <w:pPr>
-        <w:pStyle w:val="Normal"/>
-        <w:rPr>
-          <w:sz w:val="24"/>
-          <w:szCs w:val="24"/>
-          <w:lang w:val="en-US"/>
-        </w:rPr>
-      </w:pPr>
-      <w:r>
-        <w:rPr>
-          <w:sz w:val="24"/>
-          <w:szCs w:val="24"/>
-          <w:lang w:val="en-US"/>
-        </w:rPr>
-        <w:t>Just like how there are various currencies in the world such as USD, EUR, and SGD, there are more than 12,000 different cryptocurrencies. Still, the overwhelming majority of previous studies only focused on one such cryptocurrency: Bitcoin. However, unlike past studies, the two researchers studied nine different cryptocurrencies, which in total covered almost 80% of the market.</w:t>
-      </w:r>
-    </w:p>
-    <w:p>
-      <w:pPr>
-        <w:pStyle w:val="Normal"/>
-        <w:rPr>
-          <w:sz w:val="24"/>
-          <w:szCs w:val="24"/>
-          <w:lang w:val="en-US"/>
-        </w:rPr>
-      </w:pPr>
-      <w:r>
-        <w:rPr>
-          <w:sz w:val="24"/>
-          <w:szCs w:val="24"/>
-          <w:lang w:val="en-US"/>
-        </w:rPr>
-        <w:t>The researchers collected posts from Twitter for two months</w:t>
+        <w:t xml:space="preserve">One way to predict prices is by looking at factors that are known to influence cryptocurrency prices. Cryptocurrency is a relatively new technology, so there have only been limited research done on such factors. Some of these known factors include news sentiment, exchange rates, and current political situation. However, sourcing for some of these information requires us to depend on the government and news channels’ reporting timing. This lag in information may not always be helpful in predicting the constantly fluctuating cryptocurrency prices. </w:t>
+      </w:r>
+    </w:p>
+    <w:p>
+      <w:pPr>
+        <w:pStyle w:val="Normal"/>
+        <w:rPr>
+          <w:sz w:val="24"/>
+          <w:szCs w:val="24"/>
+          <w:lang w:val="en-US"/>
+        </w:rPr>
+      </w:pPr>
+      <w:r>
+        <w:rPr>
+          <w:sz w:val="24"/>
+          <w:szCs w:val="24"/>
+          <w:lang w:val="en-US"/>
+        </w:rPr>
+        <w:t xml:space="preserve">Unlike the relatively slower established news channels, social media like Twitter provide real-time update of posts provided by users. These posts contain users’ opinions regarding almost anything, including cryptocurrency. </w:t>
+      </w:r>
+    </w:p>
+    <w:p>
+      <w:pPr>
+        <w:pStyle w:val="Normal"/>
+        <w:rPr>
+          <w:sz w:val="24"/>
+          <w:szCs w:val="24"/>
+          <w:lang w:val="en-US"/>
+        </w:rPr>
+      </w:pPr>
+      <w:r>
+        <w:rPr>
+          <w:sz w:val="24"/>
+          <w:szCs w:val="24"/>
+          <w:shd w:fill="auto" w:val="clear"/>
+          <w:lang w:val="en-US"/>
+        </w:rPr>
+        <w:t xml:space="preserve">Knowing </w:t>
+      </w:r>
+      <w:r>
+        <w:rPr>
+          <w:sz w:val="24"/>
+          <w:szCs w:val="24"/>
+          <w:shd w:fill="auto" w:val="clear"/>
+          <w:lang w:val="en-US"/>
+        </w:rPr>
+        <w:t xml:space="preserve">this fact, business analysts and researchers Kraaijeveld and De Smedt at the University of Edinburgh wondered if Twitter users’ opinions </w:t>
+      </w:r>
+      <w:r>
+        <w:rPr>
+          <w:sz w:val="24"/>
+          <w:szCs w:val="24"/>
+          <w:shd w:fill="auto" w:val="clear"/>
+          <w:lang w:val="en-US"/>
+        </w:rPr>
+        <w:t>can</w:t>
+      </w:r>
+      <w:r>
+        <w:rPr>
+          <w:sz w:val="24"/>
+          <w:szCs w:val="24"/>
+          <w:shd w:fill="auto" w:val="clear"/>
+          <w:lang w:val="en-US"/>
+        </w:rPr>
+        <w:t xml:space="preserve"> influence crypto prices</w:t>
+      </w:r>
+      <w:r>
+        <w:rPr>
+          <w:sz w:val="24"/>
+          <w:szCs w:val="24"/>
+          <w:lang w:val="en-US"/>
+        </w:rPr>
+        <w:t xml:space="preserve">. If this really is the case, </w:t>
+      </w:r>
+      <w:r>
+        <w:rPr>
+          <w:sz w:val="24"/>
+          <w:szCs w:val="24"/>
+          <w:lang w:val="en-US"/>
+        </w:rPr>
+        <w:t>it’s possible that Twitter could be used to predict crypto prices in a timely manner. Yet, very little research has been done on this.</w:t>
+      </w:r>
+    </w:p>
+    <w:p>
+      <w:pPr>
+        <w:pStyle w:val="Normal"/>
+        <w:rPr>
+          <w:sz w:val="24"/>
+          <w:szCs w:val="24"/>
+          <w:lang w:val="en-US"/>
+        </w:rPr>
+      </w:pPr>
+      <w:r>
+        <w:rPr>
+          <w:sz w:val="24"/>
+          <w:szCs w:val="24"/>
+          <w:shd w:fill="auto" w:val="clear"/>
+          <w:lang w:val="en-US"/>
+        </w:rPr>
+        <w:t>So, the two researchers</w:t>
+      </w:r>
+      <w:r>
+        <w:rPr>
+          <w:sz w:val="24"/>
+          <w:szCs w:val="24"/>
+          <w:shd w:fill="auto" w:val="clear"/>
+          <w:lang w:val="en-US"/>
+        </w:rPr>
+        <w:t xml:space="preserve"> sought to test if Twitter </w:t>
+      </w:r>
+      <w:r>
+        <w:rPr>
+          <w:sz w:val="24"/>
+          <w:szCs w:val="24"/>
+          <w:shd w:fill="auto" w:val="clear"/>
+          <w:lang w:val="en-US"/>
+        </w:rPr>
+        <w:t>really</w:t>
+      </w:r>
+      <w:r>
+        <w:rPr>
+          <w:sz w:val="24"/>
+          <w:szCs w:val="24"/>
+          <w:shd w:fill="auto" w:val="clear"/>
+          <w:lang w:val="en-US"/>
+        </w:rPr>
+        <w:t xml:space="preserve"> has the power to predict cryptocurrency prices. </w:t>
+      </w:r>
+    </w:p>
+    <w:p>
+      <w:pPr>
+        <w:pStyle w:val="Normal"/>
+        <w:rPr>
+          <w:highlight w:val="none"/>
+          <w:shd w:fill="auto" w:val="clear"/>
+        </w:rPr>
+      </w:pPr>
+      <w:r>
+        <w:rPr>
+          <w:sz w:val="24"/>
+          <w:szCs w:val="24"/>
+          <w:shd w:fill="auto" w:val="clear"/>
+          <w:lang w:val="en-US"/>
+        </w:rPr>
+        <w:t xml:space="preserve">Just like how there are various currencies in the world such as USD, EUR, and SGD, there are more than 12,000 different cryptocurrencies. Still, the overwhelming majority of previous studies on cryptocurrency only focused on one such currency: Bitcoin. Unlike past studies, </w:t>
+      </w:r>
+      <w:r>
+        <w:rPr>
+          <w:sz w:val="24"/>
+          <w:szCs w:val="24"/>
+          <w:shd w:fill="auto" w:val="clear"/>
+          <w:lang w:val="en-US"/>
+        </w:rPr>
+        <w:t xml:space="preserve">this time </w:t>
+      </w:r>
+      <w:r>
+        <w:rPr>
+          <w:sz w:val="24"/>
+          <w:szCs w:val="24"/>
+          <w:shd w:fill="auto" w:val="clear"/>
+          <w:lang w:val="en-US"/>
+        </w:rPr>
+        <w:t>Kraaijeveld and De Smedt studied nine different cryptocurrencies, which in total covered almost 80% of the market. For this reason, the study was the first to study the relationship between Twitter and crypto prices for multiple cryptocurrencies.</w:t>
+      </w:r>
+    </w:p>
+    <w:p>
+      <w:pPr>
+        <w:pStyle w:val="Normal"/>
+        <w:rPr>
+          <w:highlight w:val="none"/>
+          <w:shd w:fill="auto" w:val="clear"/>
+        </w:rPr>
+      </w:pPr>
+      <w:r>
+        <w:rPr>
+          <w:sz w:val="24"/>
+          <w:szCs w:val="24"/>
+          <w:shd w:fill="auto" w:val="clear"/>
+          <w:lang w:val="en-US"/>
+        </w:rPr>
+        <w:t xml:space="preserve">As a start, the two researchers collected posts from Twitter for two months. These posts are stored in a database and updated </w:t>
+      </w:r>
+      <w:r>
+        <w:rPr>
+          <w:sz w:val="24"/>
+          <w:szCs w:val="24"/>
+          <w:shd w:fill="auto" w:val="clear"/>
+          <w:lang w:val="en-US"/>
+        </w:rPr>
+        <w:t>automatically</w:t>
+      </w:r>
+      <w:r>
+        <w:rPr>
+          <w:sz w:val="24"/>
+          <w:szCs w:val="24"/>
+          <w:shd w:fill="auto" w:val="clear"/>
+          <w:lang w:val="en-US"/>
+        </w:rPr>
+        <w:t xml:space="preserve"> when there are new posts about cryptocurrency on the Twitter website. </w:t>
+      </w:r>
+    </w:p>
+    <w:p>
+      <w:pPr>
+        <w:pStyle w:val="Normal"/>
+        <w:rPr>
+          <w:highlight w:val="none"/>
+          <w:shd w:fill="auto" w:val="clear"/>
+        </w:rPr>
+      </w:pPr>
+      <w:r>
+        <w:rPr>
+          <w:sz w:val="24"/>
+          <w:szCs w:val="24"/>
+          <w:shd w:fill="auto" w:val="clear"/>
+          <w:lang w:val="en-US"/>
+        </w:rPr>
+        <w:t xml:space="preserve">Imagine each post with lots of words as </w:t>
+      </w:r>
+      <w:r>
+        <w:rPr>
+          <w:sz w:val="24"/>
+          <w:szCs w:val="24"/>
+          <w:shd w:fill="auto" w:val="clear"/>
+          <w:lang w:val="en-US"/>
+        </w:rPr>
+        <w:t xml:space="preserve">a </w:t>
+      </w:r>
+      <w:r>
+        <w:rPr>
+          <w:sz w:val="24"/>
+          <w:szCs w:val="24"/>
+          <w:shd w:fill="auto" w:val="clear"/>
+          <w:lang w:val="en-US"/>
+        </w:rPr>
+        <w:t>class full of people deciding if they should go on trip after exams</w:t>
+      </w:r>
+      <w:r>
+        <w:rPr>
+          <w:sz w:val="24"/>
+          <w:szCs w:val="24"/>
+          <w:shd w:fill="auto" w:val="clear"/>
+          <w:lang w:val="en-US"/>
+        </w:rPr>
+        <w:t xml:space="preserve">. </w:t>
+      </w:r>
+      <w:r>
+        <w:rPr>
+          <w:sz w:val="24"/>
+          <w:szCs w:val="24"/>
+          <w:shd w:fill="auto" w:val="clear"/>
+          <w:lang w:val="en-US"/>
+        </w:rPr>
+        <w:t xml:space="preserve">Each person can </w:t>
+      </w:r>
+      <w:r>
+        <w:rPr>
+          <w:sz w:val="24"/>
+          <w:szCs w:val="24"/>
+          <w:shd w:fill="auto" w:val="clear"/>
+          <w:lang w:val="en-US"/>
+        </w:rPr>
+        <w:t>vote yay, nay, or neutral</w:t>
+      </w:r>
+      <w:r>
+        <w:rPr>
+          <w:sz w:val="24"/>
+          <w:szCs w:val="24"/>
+          <w:shd w:fill="auto" w:val="clear"/>
+          <w:lang w:val="en-US"/>
+        </w:rPr>
+        <w:t xml:space="preserve">. </w:t>
+      </w:r>
+      <w:r>
+        <w:rPr>
+          <w:sz w:val="24"/>
+          <w:szCs w:val="24"/>
+          <w:shd w:fill="auto" w:val="clear"/>
+          <w:lang w:val="en-US"/>
+        </w:rPr>
+        <w:t xml:space="preserve">The final stance of the class is then determined by counting all the votes </w:t>
+      </w:r>
+      <w:r>
+        <w:rPr>
+          <w:sz w:val="24"/>
+          <w:szCs w:val="24"/>
+          <w:shd w:fill="auto" w:val="clear"/>
+          <w:lang w:val="en-US"/>
+        </w:rPr>
+        <w:t>to find out if there are more yay or nay votes.</w:t>
+      </w:r>
+    </w:p>
+    <w:p>
+      <w:pPr>
+        <w:pStyle w:val="Normal"/>
+        <w:rPr>
+          <w:highlight w:val="none"/>
+          <w:shd w:fill="auto" w:val="clear"/>
+        </w:rPr>
+      </w:pPr>
+      <w:r>
+        <w:rPr>
+          <w:sz w:val="24"/>
+          <w:szCs w:val="24"/>
+          <w:shd w:fill="auto" w:val="clear"/>
+          <w:lang w:val="en-US"/>
+        </w:rPr>
+        <w:t xml:space="preserve">Using a similar procedure, each word </w:t>
+      </w:r>
+      <w:r>
+        <w:rPr>
+          <w:sz w:val="24"/>
+          <w:szCs w:val="24"/>
+          <w:shd w:fill="auto" w:val="clear"/>
+          <w:lang w:val="en-US"/>
+        </w:rPr>
+        <w:t>in a post</w:t>
+      </w:r>
+      <w:r>
+        <w:rPr>
+          <w:sz w:val="24"/>
+          <w:szCs w:val="24"/>
+          <w:shd w:fill="auto" w:val="clear"/>
+          <w:lang w:val="en-US"/>
+        </w:rPr>
+        <w:t xml:space="preserve"> </w:t>
+      </w:r>
+      <w:r>
+        <w:rPr>
+          <w:sz w:val="24"/>
+          <w:szCs w:val="24"/>
+          <w:shd w:fill="auto" w:val="clear"/>
+          <w:lang w:val="en-US"/>
+        </w:rPr>
+        <w:t>can be scored</w:t>
+      </w:r>
+      <w:r>
+        <w:rPr>
+          <w:sz w:val="24"/>
+          <w:szCs w:val="24"/>
+          <w:shd w:fill="auto" w:val="clear"/>
+          <w:lang w:val="en-US"/>
+        </w:rPr>
+        <w:t xml:space="preserve"> positive, negative, or neutral depending on its emotions (for example “bad” and “exciting” have negative and positive scores respectively). </w:t>
+      </w:r>
+      <w:r>
+        <w:rPr>
+          <w:sz w:val="24"/>
+          <w:szCs w:val="24"/>
+          <w:shd w:fill="auto" w:val="clear"/>
+          <w:lang w:val="en-US"/>
+        </w:rPr>
+        <w:t>Afterwards, t</w:t>
+      </w:r>
+      <w:r>
+        <w:rPr>
+          <w:sz w:val="24"/>
+          <w:szCs w:val="24"/>
+          <w:shd w:fill="auto" w:val="clear"/>
+          <w:lang w:val="en-US"/>
+        </w:rPr>
+        <w:t>he r</w:t>
+      </w:r>
+      <w:r>
+        <w:rPr>
+          <w:sz w:val="24"/>
+          <w:szCs w:val="24"/>
+          <w:shd w:fill="auto" w:val="clear"/>
+          <w:lang w:val="en-US"/>
+        </w:rPr>
+        <w:t xml:space="preserve">esearchers </w:t>
+      </w:r>
+      <w:r>
+        <w:rPr>
+          <w:sz w:val="24"/>
+          <w:szCs w:val="24"/>
+          <w:shd w:fill="auto" w:val="clear"/>
+          <w:lang w:val="en-US"/>
+        </w:rPr>
+        <w:t>try to figure out</w:t>
+      </w:r>
+      <w:r>
+        <w:rPr>
+          <w:sz w:val="24"/>
+          <w:szCs w:val="24"/>
+          <w:shd w:fill="auto" w:val="clear"/>
+          <w:lang w:val="en-US"/>
+        </w:rPr>
+        <w:t xml:space="preserve"> if the post has an overall negative or positive opinion on cryptocurrency</w:t>
+      </w:r>
+      <w:r>
+        <w:rPr>
+          <w:sz w:val="24"/>
+          <w:szCs w:val="24"/>
+          <w:shd w:fill="auto" w:val="clear"/>
+          <w:lang w:val="en-US"/>
+        </w:rPr>
+        <w:t xml:space="preserve"> </w:t>
+      </w:r>
+      <w:r>
+        <w:rPr>
+          <w:sz w:val="24"/>
+          <w:szCs w:val="24"/>
+          <w:shd w:fill="auto" w:val="clear"/>
+          <w:lang w:val="en-US"/>
+        </w:rPr>
+        <w:t xml:space="preserve">by </w:t>
+      </w:r>
+      <w:r>
+        <w:rPr>
+          <w:sz w:val="24"/>
+          <w:szCs w:val="24"/>
+          <w:shd w:fill="auto" w:val="clear"/>
+          <w:lang w:val="en-US"/>
+        </w:rPr>
+        <w:t>summing up and then averaging</w:t>
+      </w:r>
+      <w:r>
+        <w:rPr>
+          <w:sz w:val="24"/>
+          <w:szCs w:val="24"/>
+          <w:shd w:fill="auto" w:val="clear"/>
+          <w:lang w:val="en-US"/>
+        </w:rPr>
+        <w:t xml:space="preserve"> the words score. By doing this for all posts posted in an hour, we would be able to determine the average sentiment for all </w:t>
+      </w:r>
+      <w:r>
+        <w:rPr>
+          <w:sz w:val="24"/>
+          <w:szCs w:val="24"/>
+          <w:shd w:fill="auto" w:val="clear"/>
+          <w:lang w:val="en-US"/>
+        </w:rPr>
+        <w:t xml:space="preserve">Twitter </w:t>
+      </w:r>
+      <w:r>
+        <w:rPr>
+          <w:sz w:val="24"/>
+          <w:szCs w:val="24"/>
+          <w:shd w:fill="auto" w:val="clear"/>
+          <w:lang w:val="en-US"/>
+        </w:rPr>
+        <w:t>users.</w:t>
+      </w:r>
+    </w:p>
+    <w:p>
+      <w:pPr>
+        <w:pStyle w:val="Normal"/>
+        <w:rPr>
+          <w:highlight w:val="none"/>
+          <w:shd w:fill="auto" w:val="clear"/>
+        </w:rPr>
+      </w:pPr>
+      <w:r>
+        <w:rPr>
+          <w:sz w:val="24"/>
+          <w:szCs w:val="24"/>
+          <w:shd w:fill="auto" w:val="clear"/>
+          <w:lang w:val="en-US"/>
+        </w:rPr>
+        <w:t xml:space="preserve">The average sentiments are subsequently compared with cryptocurrency prices. The researchers found that the average Twitter sentiments in one hour </w:t>
+      </w:r>
+      <w:r>
+        <w:rPr>
+          <w:sz w:val="24"/>
+          <w:szCs w:val="24"/>
+          <w:shd w:fill="auto" w:val="clear"/>
+          <w:lang w:val="en-US"/>
+        </w:rPr>
+        <w:t>highly</w:t>
+      </w:r>
+      <w:r>
+        <w:rPr>
+          <w:sz w:val="24"/>
+          <w:szCs w:val="24"/>
+          <w:shd w:fill="auto" w:val="clear"/>
+          <w:lang w:val="en-US"/>
+        </w:rPr>
+        <w:t xml:space="preserve"> correlate with the price movements of multiple cryptocurrencies</w:t>
+      </w:r>
+      <w:r>
+        <w:rPr>
+          <w:sz w:val="24"/>
+          <w:szCs w:val="24"/>
+          <w:shd w:fill="auto" w:val="clear"/>
+          <w:lang w:val="en-US"/>
+        </w:rPr>
+        <w:t>: w</w:t>
+      </w:r>
+      <w:r>
+        <w:rPr>
+          <w:sz w:val="24"/>
+          <w:szCs w:val="24"/>
+          <w:shd w:fill="auto" w:val="clear"/>
+          <w:lang w:val="en-US"/>
+        </w:rPr>
+        <w:t xml:space="preserve">hen </w:t>
+      </w:r>
+      <w:r>
+        <w:rPr>
+          <w:sz w:val="24"/>
+          <w:szCs w:val="24"/>
+          <w:shd w:fill="auto" w:val="clear"/>
+          <w:lang w:val="en-US"/>
+        </w:rPr>
+        <w:t xml:space="preserve">the </w:t>
+      </w:r>
+      <w:r>
+        <w:rPr>
+          <w:sz w:val="24"/>
+          <w:szCs w:val="24"/>
+          <w:shd w:fill="auto" w:val="clear"/>
+          <w:lang w:val="en-US"/>
+        </w:rPr>
+        <w:t>majority of posts have a positive outlook on cryptocurrency, prices tend to rise, while prices tend to fall when Twitter sentiments are largely negative.</w:t>
+      </w:r>
+    </w:p>
+    <w:p>
+      <w:pPr>
+        <w:pStyle w:val="Normal"/>
+        <w:rPr>
+          <w:highlight w:val="none"/>
+          <w:shd w:fill="auto" w:val="clear"/>
+        </w:rPr>
+      </w:pPr>
+      <w:r>
+        <w:rPr>
+          <w:sz w:val="24"/>
+          <w:szCs w:val="24"/>
+          <w:shd w:fill="auto" w:val="clear"/>
+          <w:lang w:val="en-US"/>
+        </w:rPr>
+        <w:t>Surprisingly</w:t>
+      </w:r>
+      <w:r>
+        <w:rPr>
+          <w:sz w:val="24"/>
+          <w:szCs w:val="24"/>
+          <w:shd w:fill="auto" w:val="clear"/>
+          <w:lang w:val="en-US"/>
+        </w:rPr>
+        <w:t xml:space="preserve">, </w:t>
+      </w:r>
+      <w:r>
+        <w:rPr>
+          <w:sz w:val="24"/>
+          <w:szCs w:val="24"/>
+          <w:shd w:fill="auto" w:val="clear"/>
+          <w:lang w:val="en-US"/>
+        </w:rPr>
+        <w:t xml:space="preserve">as the researchers have discovered, </w:t>
+      </w:r>
+      <w:r>
+        <w:rPr>
+          <w:sz w:val="24"/>
+          <w:szCs w:val="24"/>
+          <w:shd w:fill="auto" w:val="clear"/>
+          <w:lang w:val="en-US"/>
+        </w:rPr>
+        <w:t xml:space="preserve">Twitter can </w:t>
+      </w:r>
+      <w:r>
+        <w:rPr>
+          <w:sz w:val="24"/>
+          <w:szCs w:val="24"/>
+          <w:shd w:fill="auto" w:val="clear"/>
+          <w:lang w:val="en-US"/>
+        </w:rPr>
+        <w:t xml:space="preserve">actually be used to predict cryptocurrency prices </w:t>
+      </w:r>
+      <w:r>
+        <w:rPr>
+          <w:sz w:val="24"/>
+          <w:szCs w:val="24"/>
+          <w:shd w:fill="auto" w:val="clear"/>
+          <w:lang w:val="en-US"/>
+        </w:rPr>
+        <w:t xml:space="preserve">despite its chaotic </w:t>
+      </w:r>
+      <w:r>
+        <w:rPr>
+          <w:sz w:val="24"/>
+          <w:szCs w:val="24"/>
+          <w:shd w:fill="auto" w:val="clear"/>
+          <w:lang w:val="en-US"/>
+        </w:rPr>
+        <w:t>and unstructured</w:t>
+      </w:r>
+      <w:r>
+        <w:rPr>
+          <w:sz w:val="24"/>
+          <w:szCs w:val="24"/>
+          <w:shd w:fill="auto" w:val="clear"/>
+          <w:lang w:val="en-US"/>
+        </w:rPr>
+        <w:t xml:space="preserve"> nature</w:t>
+      </w:r>
+      <w:r>
+        <w:rPr>
+          <w:sz w:val="24"/>
+          <w:szCs w:val="24"/>
+          <w:shd w:fill="auto" w:val="clear"/>
+          <w:lang w:val="en-US"/>
+        </w:rPr>
+        <w:t>;</w:t>
+      </w:r>
+      <w:r>
+        <w:rPr>
+          <w:sz w:val="24"/>
+          <w:szCs w:val="24"/>
+          <w:shd w:fill="auto" w:val="clear"/>
+          <w:lang w:val="en-US"/>
+        </w:rPr>
+        <w:t xml:space="preserve"> just by examining Twitter posts, we can get a timely prediction of whether prices will move up or down in the next hour</w:t>
+      </w:r>
+      <w:r>
+        <w:rPr>
+          <w:sz w:val="24"/>
+          <w:szCs w:val="24"/>
+          <w:shd w:fill="auto" w:val="clear"/>
+          <w:lang w:val="en-US"/>
+        </w:rPr>
+        <w:t xml:space="preserve">. </w:t>
+      </w:r>
+      <w:r>
+        <w:rPr>
+          <w:sz w:val="24"/>
+          <w:szCs w:val="24"/>
+          <w:shd w:fill="auto" w:val="clear"/>
+          <w:lang w:val="en-US"/>
+        </w:rPr>
+        <w:t xml:space="preserve">However, </w:t>
+      </w:r>
+      <w:r>
+        <w:rPr>
+          <w:sz w:val="24"/>
+          <w:szCs w:val="24"/>
+          <w:shd w:fill="auto" w:val="clear"/>
+          <w:lang w:val="en-US"/>
+        </w:rPr>
+        <w:t>it is still unknown if it is possible to predict crypto prices in the long term as this research only focused on 1-day and 1-hour predictions.</w:t>
+      </w:r>
+    </w:p>
+    <w:p>
+      <w:pPr>
+        <w:pStyle w:val="Normal"/>
+        <w:rPr>
+          <w:highlight w:val="none"/>
+          <w:shd w:fill="auto" w:val="clear"/>
+        </w:rPr>
+      </w:pPr>
+      <w:r>
+        <w:rPr>
+          <w:sz w:val="24"/>
+          <w:szCs w:val="24"/>
+          <w:shd w:fill="auto" w:val="clear"/>
+          <w:lang w:val="en-US"/>
+        </w:rPr>
+        <w:t xml:space="preserve">This study is also limited in usefulness as Regardless, </w:t>
+      </w:r>
+    </w:p>
+    <w:p>
+      <w:pPr>
+        <w:pStyle w:val="Normal"/>
+        <w:rPr>
+          <w:sz w:val="24"/>
+          <w:szCs w:val="24"/>
+          <w:lang w:val="en-US"/>
+        </w:rPr>
+      </w:pPr>
+      <w:r>
+        <w:rPr>
+          <w:sz w:val="24"/>
+          <w:szCs w:val="24"/>
+          <w:lang w:val="en-US"/>
+        </w:rPr>
       </w:r>
     </w:p>
     <w:p>

</xml_diff>

<commit_message>
Update Thu Oct 20 2022
</commit_message>
<xml_diff>
--- a/SP1541/Templates/SP1541_AY2223Sem1_ScienceNewsArticle_FirstSubmission_SubmissionTemplate.docx
+++ b/SP1541/Templates/SP1541_AY2223Sem1_ScienceNewsArticle_FirstSubmission_SubmissionTemplate.docx
@@ -506,23 +506,7 @@
           <w:szCs w:val="24"/>
           <w:lang w:val="en-US"/>
         </w:rPr>
-        <w:t xml:space="preserve">By:  Claudeon Reinard Susanto, </w:t>
-      </w:r>
-      <w:r>
-        <w:rPr>
-          <w:sz w:val="24"/>
-          <w:szCs w:val="24"/>
-          <w:lang w:val="en-US"/>
-        </w:rPr>
-        <w:t>30</w:t>
-      </w:r>
-      <w:r>
-        <w:rPr>
-          <w:sz w:val="24"/>
-          <w:szCs w:val="24"/>
-          <w:lang w:val="en-US"/>
-        </w:rPr>
-        <w:t xml:space="preserve"> September 2022</w:t>
+        <w:t>By:  Claudeon Reinard Susanto, 30 September 2022</w:t>
       </w:r>
     </w:p>
     <w:p>
@@ -558,7 +542,7 @@
           <w:szCs w:val="24"/>
           <w:lang w:val="en-US"/>
         </w:rPr>
-        <w:t xml:space="preserve">In simple terms, cryptocurrency works like the digital wallet in your phone’s banking app which you can use to transfer money to friends, or buy things on Amazon or Shopee. </w:t>
+        <w:t xml:space="preserve">In simple terms, cryptocurrency works like the digital wallet in your phone’s banking app which you can use to transfer money to friends or buy things on Amazon or Shopee. </w:t>
       </w:r>
       <w:r>
         <w:rPr>
@@ -632,8 +616,18 @@
           <w:szCs w:val="24"/>
           <w:lang w:val="en-US" w:eastAsia="en-US" w:bidi="th-TH"/>
         </w:rPr>
-        <w:t xml:space="preserve">ut why should you care about cryptocurrency? </w:t>
-      </w:r>
+        <w:t>ut why should you care about cryptocurrency? Due to its advantages, cryptocurrencies are set to become the norm in the near future. Apps such as Google Pay and Bitpay are currently working on allowing users to transfer, buy, and sell crypto tokens from anywhere to anyone with greater speed and security than your normal banking app. With this, cryptocurrencies are set to replace the dollar sign in your digital wallet.</w:t>
+      </w:r>
+    </w:p>
+    <w:p>
+      <w:pPr>
+        <w:pStyle w:val="Normal"/>
+        <w:rPr>
+          <w:sz w:val="24"/>
+          <w:szCs w:val="24"/>
+          <w:lang w:val="en-US"/>
+        </w:rPr>
+      </w:pPr>
       <w:r>
         <w:rPr>
           <w:rFonts w:eastAsia="Calibri" w:cs="Cordia New"/>
@@ -643,7 +637,7 @@
           <w:szCs w:val="24"/>
           <w:lang w:val="en-US" w:eastAsia="en-US" w:bidi="th-TH"/>
         </w:rPr>
-        <w:t>Due to its advantages, c</w:t>
+        <w:t xml:space="preserve">Switching from cash to cryptocurrency sounds just fine and dandy. But there is one big problem </w:t>
       </w:r>
       <w:r>
         <w:rPr>
@@ -654,18 +648,8 @@
           <w:szCs w:val="24"/>
           <w:lang w:val="en-US" w:eastAsia="en-US" w:bidi="th-TH"/>
         </w:rPr>
-        <w:t>ryptocurrencies are set to become the norm in the near future. Apps such as Google Pay and Bitpay are currently working on allowing users to transfer, buy, and sell crypto tokens from anywhere to anyone with greater speed and security than your normal banking app. With this, cryptocurrencies are set to replace the dollar sign in your digital wallet.</w:t>
-      </w:r>
-    </w:p>
-    <w:p>
-      <w:pPr>
-        <w:pStyle w:val="Normal"/>
-        <w:rPr>
-          <w:sz w:val="24"/>
-          <w:szCs w:val="24"/>
-          <w:lang w:val="en-US"/>
-        </w:rPr>
-      </w:pPr>
+        <w:t>with</w:t>
+      </w:r>
       <w:r>
         <w:rPr>
           <w:rFonts w:eastAsia="Calibri" w:cs="Cordia New"/>
@@ -675,7 +659,7 @@
           <w:szCs w:val="24"/>
           <w:lang w:val="en-US" w:eastAsia="en-US" w:bidi="th-TH"/>
         </w:rPr>
-        <w:t xml:space="preserve">Switching from cash to cryptocurrency sounds just fine and dandy. But there is one big problem to that, especially for newcomers who want to switch to crypto but don’t know where to start. </w:t>
+        <w:t xml:space="preserve"> that, especially for newcomers who want to switch to crypto but don’t know where to start. </w:t>
       </w:r>
     </w:p>
     <w:p>
@@ -696,7 +680,7 @@
           <w:szCs w:val="24"/>
           <w:lang w:val="en-US" w:eastAsia="en-US" w:bidi="th-TH"/>
         </w:rPr>
-        <w:t>Just like how we look for discounts at supermarkets, we would want to buy crypto when prices are low and avoid buying when prices are high. However, crypto prices are highly volatile and fluctuates greatly even in one hour. So, deciding when to buy a crypto is difficult because we cannot possibly predict when prices would drop.</w:t>
+        <w:t>Just like how we look for discounts at supermarkets, we would want to buy crypto when prices are low and avoid buying when prices are high. However, crypto prices are highly volatile and fluctuate greatly even in one hour. So, deciding when to buy crypto is difficult because we cannot possibly predict when prices would drop.</w:t>
       </w:r>
     </w:p>
     <w:p>
@@ -738,133 +722,305 @@
           <w:szCs w:val="24"/>
           <w:lang w:val="en-US" w:eastAsia="en-US" w:bidi="th-TH"/>
         </w:rPr>
-        <w:t xml:space="preserve">One way to predict prices is by looking at factors that are known to influence cryptocurrency prices. Cryptocurrency is a relatively new technology, so there have only been limited research done on such factors. Some of these known factors include news sentiment, exchange rates, and current political situation. However, sourcing for some of these information requires us to depend on the government and news channels’ reporting timing. This lag in information may not always be helpful in predicting the constantly fluctuating cryptocurrency prices. </w:t>
-      </w:r>
-    </w:p>
-    <w:p>
-      <w:pPr>
-        <w:pStyle w:val="Normal"/>
-        <w:rPr>
-          <w:sz w:val="24"/>
-          <w:szCs w:val="24"/>
-          <w:lang w:val="en-US"/>
-        </w:rPr>
-      </w:pPr>
-      <w:r>
-        <w:rPr>
-          <w:sz w:val="24"/>
-          <w:szCs w:val="24"/>
-          <w:lang w:val="en-US"/>
-        </w:rPr>
-        <w:t xml:space="preserve">Unlike the relatively slower established news channels, social media like Twitter provide real-time update of posts provided by users. These posts contain users’ opinions regarding almost anything, including cryptocurrency. </w:t>
-      </w:r>
-    </w:p>
-    <w:p>
-      <w:pPr>
-        <w:pStyle w:val="Normal"/>
-        <w:rPr>
-          <w:sz w:val="24"/>
-          <w:szCs w:val="24"/>
-          <w:lang w:val="en-US"/>
-        </w:rPr>
-      </w:pPr>
-      <w:r>
-        <w:rPr>
-          <w:sz w:val="24"/>
-          <w:szCs w:val="24"/>
-          <w:shd w:fill="auto" w:val="clear"/>
-          <w:lang w:val="en-US"/>
-        </w:rPr>
-        <w:t xml:space="preserve">Knowing </w:t>
-      </w:r>
-      <w:r>
-        <w:rPr>
-          <w:sz w:val="24"/>
-          <w:szCs w:val="24"/>
-          <w:shd w:fill="auto" w:val="clear"/>
-          <w:lang w:val="en-US"/>
-        </w:rPr>
-        <w:t xml:space="preserve">this fact, business analysts and researchers Kraaijeveld and De Smedt at the University of Edinburgh wondered if Twitter users’ opinions </w:t>
-      </w:r>
-      <w:r>
-        <w:rPr>
-          <w:sz w:val="24"/>
-          <w:szCs w:val="24"/>
-          <w:shd w:fill="auto" w:val="clear"/>
-          <w:lang w:val="en-US"/>
-        </w:rPr>
-        <w:t>can</w:t>
-      </w:r>
-      <w:r>
-        <w:rPr>
-          <w:sz w:val="24"/>
-          <w:szCs w:val="24"/>
-          <w:shd w:fill="auto" w:val="clear"/>
-          <w:lang w:val="en-US"/>
-        </w:rPr>
-        <w:t xml:space="preserve"> influence crypto prices</w:t>
-      </w:r>
-      <w:r>
-        <w:rPr>
-          <w:sz w:val="24"/>
-          <w:szCs w:val="24"/>
-          <w:lang w:val="en-US"/>
-        </w:rPr>
-        <w:t xml:space="preserve">. If this really is the case, </w:t>
-      </w:r>
-      <w:r>
-        <w:rPr>
-          <w:sz w:val="24"/>
-          <w:szCs w:val="24"/>
-          <w:lang w:val="en-US"/>
-        </w:rPr>
-        <w:t>it’s possible that Twitter could be used to predict crypto prices in a timely manner. Yet, very little research has been done on this.</w:t>
-      </w:r>
-    </w:p>
-    <w:p>
-      <w:pPr>
-        <w:pStyle w:val="Normal"/>
-        <w:rPr>
-          <w:sz w:val="24"/>
-          <w:szCs w:val="24"/>
-          <w:lang w:val="en-US"/>
-        </w:rPr>
-      </w:pPr>
-      <w:r>
-        <w:rPr>
-          <w:sz w:val="24"/>
-          <w:szCs w:val="24"/>
-          <w:shd w:fill="auto" w:val="clear"/>
-          <w:lang w:val="en-US"/>
-        </w:rPr>
-        <w:t>So, the two researchers</w:t>
-      </w:r>
-      <w:r>
-        <w:rPr>
-          <w:sz w:val="24"/>
-          <w:szCs w:val="24"/>
-          <w:shd w:fill="auto" w:val="clear"/>
-          <w:lang w:val="en-US"/>
-        </w:rPr>
-        <w:t xml:space="preserve"> sought to test if Twitter </w:t>
-      </w:r>
-      <w:r>
-        <w:rPr>
-          <w:sz w:val="24"/>
-          <w:szCs w:val="24"/>
-          <w:shd w:fill="auto" w:val="clear"/>
-          <w:lang w:val="en-US"/>
-        </w:rPr>
-        <w:t>really</w:t>
-      </w:r>
-      <w:r>
-        <w:rPr>
-          <w:sz w:val="24"/>
-          <w:szCs w:val="24"/>
-          <w:shd w:fill="auto" w:val="clear"/>
-          <w:lang w:val="en-US"/>
-        </w:rPr>
-        <w:t xml:space="preserve"> has the power to predict cryptocurrency prices. </w:t>
+        <w:t>One way to predict prices is by looking at factors that are known to influence cryptocurrency prices. Cryptocurrency is a relatively new technology, so there ha</w:t>
+      </w:r>
+      <w:r>
+        <w:rPr>
+          <w:rFonts w:eastAsia="Calibri" w:cs="Cordia New"/>
+          <w:color w:val="auto"/>
+          <w:kern w:val="0"/>
+          <w:sz w:val="24"/>
+          <w:szCs w:val="24"/>
+          <w:lang w:val="en-US" w:eastAsia="en-US" w:bidi="th-TH"/>
+        </w:rPr>
+        <w:t>s</w:t>
+      </w:r>
+      <w:r>
+        <w:rPr>
+          <w:rFonts w:eastAsia="Calibri" w:cs="Cordia New"/>
+          <w:color w:val="auto"/>
+          <w:kern w:val="0"/>
+          <w:sz w:val="24"/>
+          <w:szCs w:val="24"/>
+          <w:lang w:val="en-US" w:eastAsia="en-US" w:bidi="th-TH"/>
+        </w:rPr>
+        <w:t xml:space="preserve"> only been limited research done on such factors. Some of these known factors include news sentiment, exchange rates, and </w:t>
+      </w:r>
+      <w:r>
+        <w:rPr>
+          <w:rFonts w:eastAsia="Calibri" w:cs="Cordia New"/>
+          <w:color w:val="auto"/>
+          <w:kern w:val="0"/>
+          <w:sz w:val="24"/>
+          <w:szCs w:val="24"/>
+          <w:lang w:val="en-US" w:eastAsia="en-US" w:bidi="th-TH"/>
+        </w:rPr>
+        <w:t>the</w:t>
+      </w:r>
+      <w:r>
+        <w:rPr>
+          <w:rFonts w:eastAsia="Calibri" w:cs="Cordia New"/>
+          <w:color w:val="auto"/>
+          <w:kern w:val="0"/>
+          <w:sz w:val="24"/>
+          <w:szCs w:val="24"/>
+          <w:lang w:val="en-US" w:eastAsia="en-US" w:bidi="th-TH"/>
+        </w:rPr>
+        <w:t xml:space="preserve"> current political situation. However, sourcing for some of th</w:t>
+      </w:r>
+      <w:r>
+        <w:rPr>
+          <w:rFonts w:eastAsia="Calibri" w:cs="Cordia New"/>
+          <w:color w:val="auto"/>
+          <w:kern w:val="0"/>
+          <w:sz w:val="24"/>
+          <w:szCs w:val="24"/>
+          <w:lang w:val="en-US" w:eastAsia="en-US" w:bidi="th-TH"/>
+        </w:rPr>
+        <w:t>is</w:t>
+      </w:r>
+      <w:r>
+        <w:rPr>
+          <w:rFonts w:eastAsia="Calibri" w:cs="Cordia New"/>
+          <w:color w:val="auto"/>
+          <w:kern w:val="0"/>
+          <w:sz w:val="24"/>
+          <w:szCs w:val="24"/>
+          <w:lang w:val="en-US" w:eastAsia="en-US" w:bidi="th-TH"/>
+        </w:rPr>
+        <w:t xml:space="preserve"> information requires us to depend on the government and news channels’ reporting timing. This lag in information may not always be helpful in predicting the constantly fluctuating cryptocurrency prices. </w:t>
+      </w:r>
+    </w:p>
+    <w:p>
+      <w:pPr>
+        <w:pStyle w:val="Normal"/>
+        <w:rPr>
+          <w:sz w:val="24"/>
+          <w:szCs w:val="24"/>
+          <w:lang w:val="en-US"/>
+        </w:rPr>
+      </w:pPr>
+      <w:r>
+        <w:rPr>
+          <w:sz w:val="24"/>
+          <w:szCs w:val="24"/>
+          <w:lang w:val="en-US"/>
+        </w:rPr>
+        <w:t xml:space="preserve">Unlike the relatively slower </w:t>
+      </w:r>
+      <w:r>
+        <w:rPr>
+          <w:sz w:val="24"/>
+          <w:szCs w:val="24"/>
+          <w:lang w:val="en-US"/>
+        </w:rPr>
+        <w:t>n</w:t>
+      </w:r>
+      <w:r>
+        <w:rPr>
+          <w:sz w:val="24"/>
+          <w:szCs w:val="24"/>
+          <w:lang w:val="en-US"/>
+        </w:rPr>
+        <w:t>ews channels, social media like Twitter provide real-time update</w:t>
+      </w:r>
+      <w:r>
+        <w:rPr>
+          <w:sz w:val="24"/>
+          <w:szCs w:val="24"/>
+          <w:lang w:val="en-US"/>
+        </w:rPr>
+        <w:t>s</w:t>
+      </w:r>
+      <w:r>
+        <w:rPr>
+          <w:sz w:val="24"/>
+          <w:szCs w:val="24"/>
+          <w:lang w:val="en-US"/>
+        </w:rPr>
+        <w:t xml:space="preserve"> of posts provided by users. </w:t>
+      </w:r>
+      <w:r>
+        <w:rPr>
+          <w:sz w:val="24"/>
+          <w:szCs w:val="24"/>
+          <w:lang w:val="en-US"/>
+        </w:rPr>
+        <w:t>Millions of these</w:t>
+      </w:r>
+      <w:r>
+        <w:rPr>
+          <w:sz w:val="24"/>
+          <w:szCs w:val="24"/>
+          <w:lang w:val="en-US"/>
+        </w:rPr>
+        <w:t xml:space="preserve"> posts contain users’ opinions </w:t>
+      </w:r>
+      <w:r>
+        <w:rPr>
+          <w:sz w:val="24"/>
+          <w:szCs w:val="24"/>
+          <w:lang w:val="en-US"/>
+        </w:rPr>
+        <w:t>about</w:t>
+      </w:r>
+      <w:r>
+        <w:rPr>
+          <w:sz w:val="24"/>
+          <w:szCs w:val="24"/>
+          <w:lang w:val="en-US"/>
+        </w:rPr>
+        <w:t xml:space="preserve"> almost anything, including cryptocurrency. </w:t>
+      </w:r>
+    </w:p>
+    <w:p>
+      <w:pPr>
+        <w:pStyle w:val="Normal"/>
+        <w:rPr>
+          <w:sz w:val="24"/>
+          <w:szCs w:val="24"/>
+          <w:lang w:val="en-US"/>
+        </w:rPr>
+      </w:pPr>
+      <w:r>
+        <w:rPr>
+          <w:sz w:val="24"/>
+          <w:szCs w:val="24"/>
+          <w:shd w:fill="auto" w:val="clear"/>
+          <w:lang w:val="en-US"/>
+        </w:rPr>
+        <w:t>Knowing this, business analysts and researchers Kraaijeveld and De Smedt at the University of Edinburgh wondered if Twitter users’ opinions can influence crypto prices</w:t>
+      </w:r>
+      <w:r>
+        <w:rPr>
+          <w:sz w:val="24"/>
+          <w:szCs w:val="24"/>
+          <w:lang w:val="en-US"/>
+        </w:rPr>
+        <w:t xml:space="preserve">. If this really is the case, Twitter could </w:t>
+      </w:r>
+      <w:r>
+        <w:rPr>
+          <w:sz w:val="24"/>
+          <w:szCs w:val="24"/>
+          <w:lang w:val="en-US"/>
+        </w:rPr>
+        <w:t>possibly</w:t>
+      </w:r>
+      <w:r>
+        <w:rPr>
+          <w:sz w:val="24"/>
+          <w:szCs w:val="24"/>
+          <w:lang w:val="en-US"/>
+        </w:rPr>
+        <w:t xml:space="preserve"> be used to predict crypto prices in a timely manner. Yet, </w:t>
+      </w:r>
+      <w:r>
+        <w:rPr>
+          <w:sz w:val="24"/>
+          <w:szCs w:val="24"/>
+          <w:lang w:val="en-US"/>
+        </w:rPr>
+        <w:t>until now, nobody has done any research on this</w:t>
+      </w:r>
+      <w:r>
+        <w:rPr>
+          <w:sz w:val="24"/>
+          <w:szCs w:val="24"/>
+          <w:lang w:val="en-US"/>
+        </w:rPr>
+        <w:t>.</w:t>
+      </w:r>
+    </w:p>
+    <w:p>
+      <w:pPr>
+        <w:pStyle w:val="Normal"/>
+        <w:rPr>
+          <w:sz w:val="24"/>
+          <w:szCs w:val="24"/>
+          <w:lang w:val="en-US"/>
+        </w:rPr>
+      </w:pPr>
+      <w:r>
+        <w:rPr>
+          <w:sz w:val="24"/>
+          <w:szCs w:val="24"/>
+          <w:shd w:fill="auto" w:val="clear"/>
+          <w:lang w:val="en-US"/>
+        </w:rPr>
+        <w:t xml:space="preserve">So, the two </w:t>
+      </w:r>
+      <w:r>
+        <w:rPr>
+          <w:sz w:val="24"/>
+          <w:szCs w:val="24"/>
+          <w:shd w:fill="auto" w:val="clear"/>
+          <w:lang w:val="en-US"/>
+        </w:rPr>
+        <w:t xml:space="preserve">University of Edinburgh </w:t>
+      </w:r>
+      <w:r>
+        <w:rPr>
+          <w:sz w:val="24"/>
+          <w:szCs w:val="24"/>
+          <w:shd w:fill="auto" w:val="clear"/>
+          <w:lang w:val="en-US"/>
+        </w:rPr>
+        <w:t xml:space="preserve">researchers </w:t>
+      </w:r>
+      <w:r>
+        <w:rPr>
+          <w:sz w:val="24"/>
+          <w:szCs w:val="24"/>
+          <w:shd w:fill="auto" w:val="clear"/>
+          <w:lang w:val="en-US"/>
+        </w:rPr>
+        <w:t xml:space="preserve">wanted </w:t>
+      </w:r>
+      <w:r>
+        <w:rPr>
+          <w:sz w:val="24"/>
+          <w:szCs w:val="24"/>
+          <w:shd w:fill="auto" w:val="clear"/>
+          <w:lang w:val="en-US"/>
+        </w:rPr>
+        <w:t xml:space="preserve">to test if Twitter really has the power to predict cryptocurrency prices. For this reason, </w:t>
+      </w:r>
+      <w:r>
+        <w:rPr>
+          <w:sz w:val="24"/>
+          <w:szCs w:val="24"/>
+          <w:shd w:fill="auto" w:val="clear"/>
+          <w:lang w:val="en-US"/>
+        </w:rPr>
+        <w:t>they</w:t>
+      </w:r>
+      <w:r>
+        <w:rPr>
+          <w:sz w:val="24"/>
+          <w:szCs w:val="24"/>
+          <w:shd w:fill="auto" w:val="clear"/>
+          <w:lang w:val="en-US"/>
+        </w:rPr>
+        <w:t xml:space="preserve"> w</w:t>
+      </w:r>
+      <w:r>
+        <w:rPr>
+          <w:sz w:val="24"/>
+          <w:szCs w:val="24"/>
+          <w:shd w:fill="auto" w:val="clear"/>
+          <w:lang w:val="en-US"/>
+        </w:rPr>
+        <w:t>ere</w:t>
+      </w:r>
+      <w:r>
+        <w:rPr>
+          <w:sz w:val="24"/>
+          <w:szCs w:val="24"/>
+          <w:shd w:fill="auto" w:val="clear"/>
+          <w:lang w:val="en-US"/>
+        </w:rPr>
+        <w:t xml:space="preserve"> the first to study the relationship between Twitter and crypto prices for multiple cryptocurrencies.</w:t>
       </w:r>
     </w:p>
     <w:p>
@@ -872,35 +1028,17 @@
         <w:pStyle w:val="Normal"/>
         <w:rPr>
           <w:highlight w:val="none"/>
-          <w:shd w:fill="auto" w:val="clear"/>
-        </w:rPr>
-      </w:pPr>
-      <w:r>
-        <w:rPr>
-          <w:sz w:val="24"/>
-          <w:szCs w:val="24"/>
-          <w:shd w:fill="auto" w:val="clear"/>
-          <w:lang w:val="en-US"/>
-        </w:rPr>
-        <w:t xml:space="preserve">Just like how there are various currencies in the world such as USD, EUR, and SGD, there are more than 12,000 different cryptocurrencies. Still, the overwhelming majority of previous studies on cryptocurrency only focused on one such currency: Bitcoin. Unlike past studies, </w:t>
-      </w:r>
-      <w:r>
-        <w:rPr>
-          <w:sz w:val="24"/>
-          <w:szCs w:val="24"/>
-          <w:shd w:fill="auto" w:val="clear"/>
-          <w:lang w:val="en-US"/>
-        </w:rPr>
-        <w:t xml:space="preserve">this time </w:t>
-      </w:r>
-      <w:r>
-        <w:rPr>
-          <w:sz w:val="24"/>
-          <w:szCs w:val="24"/>
-          <w:shd w:fill="auto" w:val="clear"/>
-          <w:lang w:val="en-US"/>
-        </w:rPr>
-        <w:t>Kraaijeveld and De Smedt studied nine different cryptocurrencies, which in total covered almost 80% of the market. For this reason, the study was the first to study the relationship between Twitter and crypto prices for multiple cryptocurrencies.</w:t>
+          <w:shd w:fill="FFFF00" w:val="clear"/>
+        </w:rPr>
+      </w:pPr>
+      <w:r>
+        <w:rPr>
+          <w:sz w:val="24"/>
+          <w:szCs w:val="24"/>
+          <w:shd w:fill="FFFF00" w:val="clear"/>
+          <w:lang w:val="en-US"/>
+        </w:rPr>
+        <w:t>Just like how there are various currencies in the world such as USD, EUR, and SGD, there are more than 12,000 different cryptocurrencies. Still, the overwhelming majority of previous studies on cryptocurrency only focused on one such currency: Bitcoin. Unlike past studies, this time Kraaijeveld and De Smedt studied nine different cryptocurrencies, which in total covered almost 80% of the market. For this reason, the study was the first to study the relationship between Twitter and crypto prices for multiple cryptocurrencies.</w:t>
       </w:r>
     </w:p>
     <w:p>
@@ -918,25 +1056,79 @@
           <w:shd w:fill="auto" w:val="clear"/>
           <w:lang w:val="en-US"/>
         </w:rPr>
-        <w:t xml:space="preserve">As a start, the two researchers collected posts from Twitter for two months. These posts are stored in a database and updated </w:t>
-      </w:r>
-      <w:r>
-        <w:rPr>
-          <w:sz w:val="24"/>
-          <w:szCs w:val="24"/>
-          <w:shd w:fill="auto" w:val="clear"/>
-          <w:lang w:val="en-US"/>
-        </w:rPr>
-        <w:t>automatically</w:t>
-      </w:r>
-      <w:r>
-        <w:rPr>
-          <w:sz w:val="24"/>
-          <w:szCs w:val="24"/>
-          <w:shd w:fill="auto" w:val="clear"/>
-          <w:lang w:val="en-US"/>
-        </w:rPr>
-        <w:t xml:space="preserve"> when there are new posts about cryptocurrency on the Twitter website. </w:t>
+        <w:t xml:space="preserve">As a start, the two researchers collected posts from Twitter for two months. </w:t>
+      </w:r>
+      <w:r>
+        <w:rPr>
+          <w:sz w:val="24"/>
+          <w:szCs w:val="24"/>
+          <w:shd w:fill="auto" w:val="clear"/>
+          <w:lang w:val="en-US"/>
+        </w:rPr>
+        <w:t>Millions of these</w:t>
+      </w:r>
+      <w:r>
+        <w:rPr>
+          <w:sz w:val="24"/>
+          <w:szCs w:val="24"/>
+          <w:shd w:fill="auto" w:val="clear"/>
+          <w:lang w:val="en-US"/>
+        </w:rPr>
+        <w:t xml:space="preserve"> posts are stored </w:t>
+      </w:r>
+      <w:r>
+        <w:rPr>
+          <w:sz w:val="24"/>
+          <w:szCs w:val="24"/>
+          <w:shd w:fill="auto" w:val="clear"/>
+          <w:lang w:val="en-US"/>
+        </w:rPr>
+        <w:t>o</w:t>
+      </w:r>
+      <w:r>
+        <w:rPr>
+          <w:sz w:val="24"/>
+          <w:szCs w:val="24"/>
+          <w:shd w:fill="auto" w:val="clear"/>
+          <w:lang w:val="en-US"/>
+        </w:rPr>
+        <w:t xml:space="preserve">n a </w:t>
+      </w:r>
+      <w:r>
+        <w:rPr>
+          <w:sz w:val="24"/>
+          <w:szCs w:val="24"/>
+          <w:shd w:fill="auto" w:val="clear"/>
+          <w:lang w:val="en-US"/>
+        </w:rPr>
+        <w:t>computer</w:t>
+      </w:r>
+      <w:r>
+        <w:rPr>
+          <w:sz w:val="24"/>
+          <w:szCs w:val="24"/>
+          <w:shd w:fill="auto" w:val="clear"/>
+          <w:lang w:val="en-US"/>
+        </w:rPr>
+        <w:t xml:space="preserve"> and </w:t>
+      </w:r>
+      <w:r>
+        <w:rPr>
+          <w:sz w:val="24"/>
+          <w:szCs w:val="24"/>
+          <w:shd w:fill="auto" w:val="clear"/>
+          <w:lang w:val="en-US"/>
+        </w:rPr>
+        <w:t xml:space="preserve">the collection would be </w:t>
+      </w:r>
+      <w:r>
+        <w:rPr>
+          <w:sz w:val="24"/>
+          <w:szCs w:val="24"/>
+          <w:shd w:fill="auto" w:val="clear"/>
+          <w:lang w:val="en-US"/>
+        </w:rPr>
+        <w:t xml:space="preserve">updated automatically when there are new posts about cryptocurrency on the Twitter website. </w:t>
       </w:r>
     </w:p>
     <w:p>
@@ -954,7 +1146,7 @@
           <w:shd w:fill="auto" w:val="clear"/>
           <w:lang w:val="en-US"/>
         </w:rPr>
-        <w:t xml:space="preserve">Imagine each post with lots of words as </w:t>
+        <w:t xml:space="preserve">Imagine each post with lots of words as a class full of people deciding if they should go on </w:t>
       </w:r>
       <w:r>
         <w:rPr>
@@ -972,7 +1164,448 @@
           <w:shd w:fill="auto" w:val="clear"/>
           <w:lang w:val="en-US"/>
         </w:rPr>
-        <w:t>class full of people deciding if they should go on trip after exams</w:t>
+        <w:t>trip after exams. Each person’</w:t>
+      </w:r>
+      <w:r>
+        <w:rPr>
+          <w:sz w:val="24"/>
+          <w:szCs w:val="24"/>
+          <w:shd w:fill="auto" w:val="clear"/>
+          <w:lang w:val="en-US"/>
+        </w:rPr>
+        <w:t>s vote can count as</w:t>
+      </w:r>
+      <w:r>
+        <w:rPr>
+          <w:sz w:val="24"/>
+          <w:szCs w:val="24"/>
+          <w:shd w:fill="auto" w:val="clear"/>
+          <w:lang w:val="en-US"/>
+        </w:rPr>
+        <w:t xml:space="preserve"> yay, nay, or neutral </w:t>
+      </w:r>
+      <w:r>
+        <w:rPr>
+          <w:sz w:val="24"/>
+          <w:szCs w:val="24"/>
+          <w:shd w:fill="auto" w:val="clear"/>
+          <w:lang w:val="en-US"/>
+        </w:rPr>
+        <w:t xml:space="preserve">depending on their opinion on </w:t>
+      </w:r>
+      <w:r>
+        <w:rPr>
+          <w:sz w:val="24"/>
+          <w:szCs w:val="24"/>
+          <w:shd w:fill="auto" w:val="clear"/>
+          <w:lang w:val="en-US"/>
+        </w:rPr>
+        <w:t xml:space="preserve">the </w:t>
+      </w:r>
+      <w:r>
+        <w:rPr>
+          <w:sz w:val="24"/>
+          <w:szCs w:val="24"/>
+          <w:shd w:fill="auto" w:val="clear"/>
+          <w:lang w:val="en-US"/>
+        </w:rPr>
+        <w:t>said</w:t>
+      </w:r>
+      <w:r>
+        <w:rPr>
+          <w:sz w:val="24"/>
+          <w:szCs w:val="24"/>
+          <w:shd w:fill="auto" w:val="clear"/>
+          <w:lang w:val="en-US"/>
+        </w:rPr>
+        <w:t xml:space="preserve"> class trip</w:t>
+      </w:r>
+      <w:r>
+        <w:rPr>
+          <w:sz w:val="24"/>
+          <w:szCs w:val="24"/>
+          <w:shd w:fill="auto" w:val="clear"/>
+          <w:lang w:val="en-US"/>
+        </w:rPr>
+        <w:t>. The final stance of the class is then determined by counting all the votes to find out if there are more yay</w:t>
+      </w:r>
+      <w:r>
+        <w:rPr>
+          <w:sz w:val="24"/>
+          <w:szCs w:val="24"/>
+          <w:shd w:fill="auto" w:val="clear"/>
+          <w:lang w:val="en-US"/>
+        </w:rPr>
+        <w:t>s</w:t>
+      </w:r>
+      <w:r>
+        <w:rPr>
+          <w:sz w:val="24"/>
+          <w:szCs w:val="24"/>
+          <w:shd w:fill="auto" w:val="clear"/>
+          <w:lang w:val="en-US"/>
+        </w:rPr>
+        <w:t xml:space="preserve"> </w:t>
+      </w:r>
+      <w:r>
+        <w:rPr>
+          <w:sz w:val="24"/>
+          <w:szCs w:val="24"/>
+          <w:shd w:fill="auto" w:val="clear"/>
+          <w:lang w:val="en-US"/>
+        </w:rPr>
+        <w:t>than</w:t>
+      </w:r>
+      <w:r>
+        <w:rPr>
+          <w:sz w:val="24"/>
+          <w:szCs w:val="24"/>
+          <w:shd w:fill="auto" w:val="clear"/>
+          <w:lang w:val="en-US"/>
+        </w:rPr>
+        <w:t xml:space="preserve"> nay</w:t>
+      </w:r>
+      <w:r>
+        <w:rPr>
+          <w:sz w:val="24"/>
+          <w:szCs w:val="24"/>
+          <w:shd w:fill="auto" w:val="clear"/>
+          <w:lang w:val="en-US"/>
+        </w:rPr>
+        <w:t>s</w:t>
+      </w:r>
+      <w:r>
+        <w:rPr>
+          <w:sz w:val="24"/>
+          <w:szCs w:val="24"/>
+          <w:shd w:fill="auto" w:val="clear"/>
+          <w:lang w:val="en-US"/>
+        </w:rPr>
+        <w:t>.</w:t>
+      </w:r>
+    </w:p>
+    <w:p>
+      <w:pPr>
+        <w:pStyle w:val="Normal"/>
+        <w:rPr>
+          <w:highlight w:val="none"/>
+          <w:shd w:fill="auto" w:val="clear"/>
+        </w:rPr>
+      </w:pPr>
+      <w:r>
+        <w:rPr>
+          <w:sz w:val="24"/>
+          <w:szCs w:val="24"/>
+          <w:shd w:fill="auto" w:val="clear"/>
+          <w:lang w:val="en-US"/>
+        </w:rPr>
+        <w:t xml:space="preserve">Using a similar procedure, each word in a post can be scored positive, negative, or neutral depending on its emotions (for example “bad” and “exciting” have negative and positive scores respectively). </w:t>
+      </w:r>
+      <w:r>
+        <w:rPr>
+          <w:sz w:val="24"/>
+          <w:szCs w:val="24"/>
+          <w:shd w:fill="auto" w:val="clear"/>
+          <w:lang w:val="en-US"/>
+        </w:rPr>
+        <w:t>W</w:t>
+      </w:r>
+      <w:r>
+        <w:rPr>
+          <w:sz w:val="24"/>
+          <w:szCs w:val="24"/>
+          <w:shd w:fill="auto" w:val="clear"/>
+          <w:lang w:val="en-US"/>
+        </w:rPr>
+        <w:t>e can</w:t>
+      </w:r>
+      <w:r>
+        <w:rPr>
+          <w:sz w:val="24"/>
+          <w:szCs w:val="24"/>
+          <w:shd w:fill="auto" w:val="clear"/>
+          <w:lang w:val="en-US"/>
+        </w:rPr>
+        <w:t xml:space="preserve"> </w:t>
+      </w:r>
+      <w:r>
+        <w:rPr>
+          <w:sz w:val="24"/>
+          <w:szCs w:val="24"/>
+          <w:shd w:fill="auto" w:val="clear"/>
+          <w:lang w:val="en-US"/>
+        </w:rPr>
+        <w:t>then</w:t>
+      </w:r>
+      <w:r>
+        <w:rPr>
+          <w:sz w:val="24"/>
+          <w:szCs w:val="24"/>
+          <w:shd w:fill="auto" w:val="clear"/>
+          <w:lang w:val="en-US"/>
+        </w:rPr>
+        <w:t xml:space="preserve"> figure out if the post has an overall negative or positive opinion on cryptocurrency by summing up and then averaging </w:t>
+      </w:r>
+      <w:r>
+        <w:rPr>
+          <w:sz w:val="24"/>
+          <w:szCs w:val="24"/>
+          <w:shd w:fill="auto" w:val="clear"/>
+          <w:lang w:val="en-US"/>
+        </w:rPr>
+        <w:t xml:space="preserve">the </w:t>
+      </w:r>
+      <w:r>
+        <w:rPr>
+          <w:sz w:val="24"/>
+          <w:szCs w:val="24"/>
+          <w:shd w:fill="auto" w:val="clear"/>
+          <w:lang w:val="en-US"/>
+        </w:rPr>
+        <w:t>word scores. By doing this for all posts posted in an hour, we would be able to determine the average sentiment for all Twitter users.</w:t>
+      </w:r>
+    </w:p>
+    <w:p>
+      <w:pPr>
+        <w:pStyle w:val="Normal"/>
+        <w:rPr>
+          <w:highlight w:val="none"/>
+          <w:shd w:fill="auto" w:val="clear"/>
+        </w:rPr>
+      </w:pPr>
+      <w:r>
+        <w:rPr>
+          <w:sz w:val="24"/>
+          <w:szCs w:val="24"/>
+          <w:shd w:fill="auto" w:val="clear"/>
+          <w:lang w:val="en-US"/>
+        </w:rPr>
+        <w:t xml:space="preserve">The average sentiments are subsequently compared with cryptocurrency prices. The researchers found that the average Twitter sentiments in one hour highly </w:t>
+      </w:r>
+      <w:r>
+        <w:rPr>
+          <w:sz w:val="24"/>
+          <w:szCs w:val="24"/>
+          <w:shd w:fill="auto" w:val="clear"/>
+          <w:lang w:val="en-US"/>
+        </w:rPr>
+        <w:t>c</w:t>
+      </w:r>
+      <w:r>
+        <w:rPr>
+          <w:sz w:val="24"/>
+          <w:szCs w:val="24"/>
+          <w:shd w:fill="auto" w:val="clear"/>
+          <w:lang w:val="en-US"/>
+        </w:rPr>
+        <w:t xml:space="preserve">orrelate with </w:t>
+      </w:r>
+      <w:r>
+        <w:rPr>
+          <w:sz w:val="24"/>
+          <w:szCs w:val="24"/>
+          <w:shd w:fill="auto" w:val="clear"/>
+          <w:lang w:val="en-US"/>
+        </w:rPr>
+        <w:t>how crypto prices move</w:t>
+      </w:r>
+      <w:r>
+        <w:rPr>
+          <w:sz w:val="24"/>
+          <w:szCs w:val="24"/>
+          <w:shd w:fill="auto" w:val="clear"/>
+          <w:lang w:val="en-US"/>
+        </w:rPr>
+        <w:t>: when the majority of posts have a positive outlook on cryptocurrency, prices tend to rise, while prices tend to fall when Twitter sentiments are largely negative.</w:t>
+      </w:r>
+    </w:p>
+    <w:p>
+      <w:pPr>
+        <w:pStyle w:val="Normal"/>
+        <w:rPr>
+          <w:highlight w:val="none"/>
+          <w:shd w:fill="auto" w:val="clear"/>
+        </w:rPr>
+      </w:pPr>
+      <w:r>
+        <w:rPr>
+          <w:sz w:val="24"/>
+          <w:szCs w:val="24"/>
+          <w:shd w:fill="auto" w:val="clear"/>
+          <w:lang w:val="en-US"/>
+        </w:rPr>
+        <w:t xml:space="preserve">Surprisingly, despite </w:t>
+      </w:r>
+      <w:r>
+        <w:rPr>
+          <w:sz w:val="24"/>
+          <w:szCs w:val="24"/>
+          <w:shd w:fill="auto" w:val="clear"/>
+          <w:lang w:val="en-US"/>
+        </w:rPr>
+        <w:t>Twitter’s</w:t>
+      </w:r>
+      <w:r>
+        <w:rPr>
+          <w:sz w:val="24"/>
+          <w:szCs w:val="24"/>
+          <w:shd w:fill="auto" w:val="clear"/>
+          <w:lang w:val="en-US"/>
+        </w:rPr>
+        <w:t xml:space="preserve"> chaotic and unstructured nature, </w:t>
+      </w:r>
+      <w:r>
+        <w:rPr>
+          <w:sz w:val="24"/>
+          <w:szCs w:val="24"/>
+          <w:shd w:fill="auto" w:val="clear"/>
+          <w:lang w:val="en-US"/>
+        </w:rPr>
+        <w:t>the researchers</w:t>
+      </w:r>
+      <w:r>
+        <w:rPr>
+          <w:sz w:val="24"/>
+          <w:szCs w:val="24"/>
+          <w:shd w:fill="auto" w:val="clear"/>
+          <w:lang w:val="en-US"/>
+        </w:rPr>
+        <w:t xml:space="preserve"> discovered </w:t>
+      </w:r>
+      <w:r>
+        <w:rPr>
+          <w:sz w:val="24"/>
+          <w:szCs w:val="24"/>
+          <w:shd w:fill="auto" w:val="clear"/>
+          <w:lang w:val="en-US"/>
+        </w:rPr>
+        <w:t xml:space="preserve">that </w:t>
+      </w:r>
+      <w:r>
+        <w:rPr>
+          <w:sz w:val="24"/>
+          <w:szCs w:val="24"/>
+          <w:shd w:fill="auto" w:val="clear"/>
+          <w:lang w:val="en-US"/>
+        </w:rPr>
+        <w:t xml:space="preserve">it </w:t>
+      </w:r>
+      <w:r>
+        <w:rPr>
+          <w:sz w:val="24"/>
+          <w:szCs w:val="24"/>
+          <w:shd w:fill="auto" w:val="clear"/>
+          <w:lang w:val="en-US"/>
+        </w:rPr>
+        <w:t xml:space="preserve">can actually be used to predict cryptocurrency prices; just by examining Twitter posts, we can get a </w:t>
+      </w:r>
+      <w:r>
+        <w:rPr>
+          <w:sz w:val="24"/>
+          <w:szCs w:val="24"/>
+          <w:shd w:fill="auto" w:val="clear"/>
+          <w:lang w:val="en-US"/>
+        </w:rPr>
+        <w:t xml:space="preserve">sense </w:t>
+      </w:r>
+      <w:r>
+        <w:rPr>
+          <w:sz w:val="24"/>
+          <w:szCs w:val="24"/>
+          <w:shd w:fill="auto" w:val="clear"/>
+          <w:lang w:val="en-US"/>
+        </w:rPr>
+        <w:t xml:space="preserve">of whether prices will move up or down in the next hour </w:t>
+      </w:r>
+      <w:r>
+        <w:rPr>
+          <w:sz w:val="24"/>
+          <w:szCs w:val="24"/>
+          <w:shd w:fill="auto" w:val="clear"/>
+          <w:lang w:val="en-US"/>
+        </w:rPr>
+        <w:t>without relying on slower reporting from news channels and the government</w:t>
+      </w:r>
+      <w:r>
+        <w:rPr>
+          <w:sz w:val="24"/>
+          <w:szCs w:val="24"/>
+          <w:shd w:fill="auto" w:val="clear"/>
+          <w:lang w:val="en-US"/>
+        </w:rPr>
+        <w:t xml:space="preserve">. However, </w:t>
+      </w:r>
+      <w:r>
+        <w:rPr>
+          <w:sz w:val="24"/>
+          <w:szCs w:val="24"/>
+          <w:shd w:fill="auto" w:val="clear"/>
+          <w:lang w:val="en-US"/>
+        </w:rPr>
+        <w:t>th</w:t>
+      </w:r>
+      <w:r>
+        <w:rPr>
+          <w:sz w:val="24"/>
+          <w:szCs w:val="24"/>
+          <w:shd w:fill="auto" w:val="clear"/>
+          <w:lang w:val="en-US"/>
+        </w:rPr>
+        <w:t xml:space="preserve">e scope of this study is limited as it only focused on 1-day and 1-hour predictions, so </w:t>
+      </w:r>
+      <w:r>
+        <w:rPr>
+          <w:sz w:val="24"/>
+          <w:szCs w:val="24"/>
+          <w:shd w:fill="auto" w:val="clear"/>
+          <w:lang w:val="en-US"/>
+        </w:rPr>
+        <w:t xml:space="preserve">it is still unknown </w:t>
+      </w:r>
+      <w:r>
+        <w:rPr>
+          <w:sz w:val="24"/>
+          <w:szCs w:val="24"/>
+          <w:shd w:fill="auto" w:val="clear"/>
+          <w:lang w:val="en-US"/>
+        </w:rPr>
+        <w:t>if</w:t>
+      </w:r>
+      <w:r>
+        <w:rPr>
+          <w:sz w:val="24"/>
+          <w:szCs w:val="24"/>
+          <w:shd w:fill="auto" w:val="clear"/>
+          <w:lang w:val="en-US"/>
+        </w:rPr>
+        <w:t xml:space="preserve"> predict</w:t>
+      </w:r>
+      <w:r>
+        <w:rPr>
+          <w:sz w:val="24"/>
+          <w:szCs w:val="24"/>
+          <w:shd w:fill="auto" w:val="clear"/>
+          <w:lang w:val="en-US"/>
+        </w:rPr>
+        <w:t>ing</w:t>
+      </w:r>
+      <w:r>
+        <w:rPr>
+          <w:sz w:val="24"/>
+          <w:szCs w:val="24"/>
+          <w:shd w:fill="auto" w:val="clear"/>
+          <w:lang w:val="en-US"/>
+        </w:rPr>
+        <w:t xml:space="preserve"> prices in the long term </w:t>
+      </w:r>
+      <w:r>
+        <w:rPr>
+          <w:sz w:val="24"/>
+          <w:szCs w:val="24"/>
+          <w:shd w:fill="auto" w:val="clear"/>
+          <w:lang w:val="en-US"/>
+        </w:rPr>
+        <w:t>is possible using this method</w:t>
       </w:r>
       <w:r>
         <w:rPr>
@@ -990,43 +1623,7 @@
           <w:shd w:fill="auto" w:val="clear"/>
           <w:lang w:val="en-US"/>
         </w:rPr>
-        <w:t xml:space="preserve">Each person can </w:t>
-      </w:r>
-      <w:r>
-        <w:rPr>
-          <w:sz w:val="24"/>
-          <w:szCs w:val="24"/>
-          <w:shd w:fill="auto" w:val="clear"/>
-          <w:lang w:val="en-US"/>
-        </w:rPr>
-        <w:t>vote yay, nay, or neutral</w:t>
-      </w:r>
-      <w:r>
-        <w:rPr>
-          <w:sz w:val="24"/>
-          <w:szCs w:val="24"/>
-          <w:shd w:fill="auto" w:val="clear"/>
-          <w:lang w:val="en-US"/>
-        </w:rPr>
-        <w:t xml:space="preserve">. </w:t>
-      </w:r>
-      <w:r>
-        <w:rPr>
-          <w:sz w:val="24"/>
-          <w:szCs w:val="24"/>
-          <w:shd w:fill="auto" w:val="clear"/>
-          <w:lang w:val="en-US"/>
-        </w:rPr>
-        <w:t xml:space="preserve">The final stance of the class is then determined by counting all the votes </w:t>
-      </w:r>
-      <w:r>
-        <w:rPr>
-          <w:sz w:val="24"/>
-          <w:szCs w:val="24"/>
-          <w:shd w:fill="auto" w:val="clear"/>
-          <w:lang w:val="en-US"/>
-        </w:rPr>
-        <w:t>to find out if there are more yay or nay votes.</w:t>
+        <w:t xml:space="preserve">On top of that, this study only examined whether it is possible to predict prices using Twitter; it did not address the question of how to predict prices and if the prediction would be accurate. </w:t>
       </w:r>
     </w:p>
     <w:p>
@@ -1044,16 +1641,34 @@
           <w:shd w:fill="auto" w:val="clear"/>
           <w:lang w:val="en-US"/>
         </w:rPr>
-        <w:t xml:space="preserve">Using a similar procedure, each word </w:t>
-      </w:r>
-      <w:r>
-        <w:rPr>
-          <w:sz w:val="24"/>
-          <w:szCs w:val="24"/>
-          <w:shd w:fill="auto" w:val="clear"/>
-          <w:lang w:val="en-US"/>
-        </w:rPr>
-        <w:t>in a post</w:t>
+        <w:t xml:space="preserve">With that being said, </w:t>
+      </w:r>
+      <w:r>
+        <w:rPr>
+          <w:sz w:val="24"/>
+          <w:szCs w:val="24"/>
+          <w:shd w:fill="auto" w:val="clear"/>
+          <w:lang w:val="en-US"/>
+        </w:rPr>
+        <w:t>the results of this study show great promise. Future</w:t>
+      </w:r>
+      <w:r>
+        <w:rPr>
+          <w:sz w:val="24"/>
+          <w:szCs w:val="24"/>
+          <w:shd w:fill="auto" w:val="clear"/>
+          <w:lang w:val="en-US"/>
+        </w:rPr>
+        <w:t xml:space="preserve"> studies </w:t>
+      </w:r>
+      <w:r>
+        <w:rPr>
+          <w:sz w:val="24"/>
+          <w:szCs w:val="24"/>
+          <w:shd w:fill="auto" w:val="clear"/>
+          <w:lang w:val="en-US"/>
+        </w:rPr>
+        <w:t>can potentially</w:t>
       </w:r>
       <w:r>
         <w:rPr>
@@ -1071,348 +1686,43 @@
           <w:shd w:fill="auto" w:val="clear"/>
           <w:lang w:val="en-US"/>
         </w:rPr>
-        <w:t>can be scored</w:t>
-      </w:r>
-      <w:r>
-        <w:rPr>
-          <w:sz w:val="24"/>
-          <w:szCs w:val="24"/>
-          <w:shd w:fill="auto" w:val="clear"/>
-          <w:lang w:val="en-US"/>
-        </w:rPr>
-        <w:t xml:space="preserve"> positive, negative, or neutral depending on its emotions (for example “bad” and “exciting” have negative and positive scores respectively). </w:t>
-      </w:r>
-      <w:r>
-        <w:rPr>
-          <w:sz w:val="24"/>
-          <w:szCs w:val="24"/>
-          <w:shd w:fill="auto" w:val="clear"/>
-          <w:lang w:val="en-US"/>
-        </w:rPr>
-        <w:t>Afterwards, t</w:t>
-      </w:r>
-      <w:r>
-        <w:rPr>
-          <w:sz w:val="24"/>
-          <w:szCs w:val="24"/>
-          <w:shd w:fill="auto" w:val="clear"/>
-          <w:lang w:val="en-US"/>
-        </w:rPr>
-        <w:t>he r</w:t>
-      </w:r>
-      <w:r>
-        <w:rPr>
-          <w:sz w:val="24"/>
-          <w:szCs w:val="24"/>
-          <w:shd w:fill="auto" w:val="clear"/>
-          <w:lang w:val="en-US"/>
-        </w:rPr>
-        <w:t xml:space="preserve">esearchers </w:t>
-      </w:r>
-      <w:r>
-        <w:rPr>
-          <w:sz w:val="24"/>
-          <w:szCs w:val="24"/>
-          <w:shd w:fill="auto" w:val="clear"/>
-          <w:lang w:val="en-US"/>
-        </w:rPr>
-        <w:t>try to figure out</w:t>
-      </w:r>
-      <w:r>
-        <w:rPr>
-          <w:sz w:val="24"/>
-          <w:szCs w:val="24"/>
-          <w:shd w:fill="auto" w:val="clear"/>
-          <w:lang w:val="en-US"/>
-        </w:rPr>
-        <w:t xml:space="preserve"> if the post has an overall negative or positive opinion on cryptocurrency</w:t>
-      </w:r>
-      <w:r>
-        <w:rPr>
-          <w:sz w:val="24"/>
-          <w:szCs w:val="24"/>
-          <w:shd w:fill="auto" w:val="clear"/>
-          <w:lang w:val="en-US"/>
-        </w:rPr>
-        <w:t xml:space="preserve"> </w:t>
-      </w:r>
-      <w:r>
-        <w:rPr>
-          <w:sz w:val="24"/>
-          <w:szCs w:val="24"/>
-          <w:shd w:fill="auto" w:val="clear"/>
-          <w:lang w:val="en-US"/>
-        </w:rPr>
-        <w:t xml:space="preserve">by </w:t>
-      </w:r>
-      <w:r>
-        <w:rPr>
-          <w:sz w:val="24"/>
-          <w:szCs w:val="24"/>
-          <w:shd w:fill="auto" w:val="clear"/>
-          <w:lang w:val="en-US"/>
-        </w:rPr>
-        <w:t>summing up and then averaging</w:t>
-      </w:r>
-      <w:r>
-        <w:rPr>
-          <w:sz w:val="24"/>
-          <w:szCs w:val="24"/>
-          <w:shd w:fill="auto" w:val="clear"/>
-          <w:lang w:val="en-US"/>
-        </w:rPr>
-        <w:t xml:space="preserve"> the words score. By doing this for all posts posted in an hour, we would be able to determine the average sentiment for all </w:t>
-      </w:r>
-      <w:r>
-        <w:rPr>
-          <w:sz w:val="24"/>
-          <w:szCs w:val="24"/>
-          <w:shd w:fill="auto" w:val="clear"/>
-          <w:lang w:val="en-US"/>
-        </w:rPr>
-        <w:t xml:space="preserve">Twitter </w:t>
-      </w:r>
-      <w:r>
-        <w:rPr>
-          <w:sz w:val="24"/>
-          <w:szCs w:val="24"/>
-          <w:shd w:fill="auto" w:val="clear"/>
-          <w:lang w:val="en-US"/>
-        </w:rPr>
-        <w:t>users.</w:t>
-      </w:r>
-    </w:p>
-    <w:p>
-      <w:pPr>
-        <w:pStyle w:val="Normal"/>
-        <w:rPr>
-          <w:highlight w:val="none"/>
-          <w:shd w:fill="auto" w:val="clear"/>
-        </w:rPr>
-      </w:pPr>
-      <w:r>
-        <w:rPr>
-          <w:sz w:val="24"/>
-          <w:szCs w:val="24"/>
-          <w:shd w:fill="auto" w:val="clear"/>
-          <w:lang w:val="en-US"/>
-        </w:rPr>
-        <w:t xml:space="preserve">The average sentiments are subsequently compared with cryptocurrency prices. The researchers found that the average Twitter sentiments in one hour </w:t>
-      </w:r>
-      <w:r>
-        <w:rPr>
-          <w:sz w:val="24"/>
-          <w:szCs w:val="24"/>
-          <w:shd w:fill="auto" w:val="clear"/>
-          <w:lang w:val="en-US"/>
-        </w:rPr>
-        <w:t>highly</w:t>
-      </w:r>
-      <w:r>
-        <w:rPr>
-          <w:sz w:val="24"/>
-          <w:szCs w:val="24"/>
-          <w:shd w:fill="auto" w:val="clear"/>
-          <w:lang w:val="en-US"/>
-        </w:rPr>
-        <w:t xml:space="preserve"> correlate with the price movements of multiple cryptocurrencies</w:t>
-      </w:r>
-      <w:r>
-        <w:rPr>
-          <w:sz w:val="24"/>
-          <w:szCs w:val="24"/>
-          <w:shd w:fill="auto" w:val="clear"/>
-          <w:lang w:val="en-US"/>
-        </w:rPr>
-        <w:t>: w</w:t>
-      </w:r>
-      <w:r>
-        <w:rPr>
-          <w:sz w:val="24"/>
-          <w:szCs w:val="24"/>
-          <w:shd w:fill="auto" w:val="clear"/>
-          <w:lang w:val="en-US"/>
-        </w:rPr>
-        <w:t xml:space="preserve">hen </w:t>
-      </w:r>
-      <w:r>
-        <w:rPr>
-          <w:sz w:val="24"/>
-          <w:szCs w:val="24"/>
-          <w:shd w:fill="auto" w:val="clear"/>
-          <w:lang w:val="en-US"/>
-        </w:rPr>
-        <w:t xml:space="preserve">the </w:t>
-      </w:r>
-      <w:r>
-        <w:rPr>
-          <w:sz w:val="24"/>
-          <w:szCs w:val="24"/>
-          <w:shd w:fill="auto" w:val="clear"/>
-          <w:lang w:val="en-US"/>
-        </w:rPr>
-        <w:t>majority of posts have a positive outlook on cryptocurrency, prices tend to rise, while prices tend to fall when Twitter sentiments are largely negative.</w:t>
-      </w:r>
-    </w:p>
-    <w:p>
-      <w:pPr>
-        <w:pStyle w:val="Normal"/>
-        <w:rPr>
-          <w:highlight w:val="none"/>
-          <w:shd w:fill="auto" w:val="clear"/>
-        </w:rPr>
-      </w:pPr>
-      <w:r>
-        <w:rPr>
-          <w:sz w:val="24"/>
-          <w:szCs w:val="24"/>
-          <w:shd w:fill="auto" w:val="clear"/>
-          <w:lang w:val="en-US"/>
-        </w:rPr>
-        <w:t>Surprisingly</w:t>
-      </w:r>
-      <w:r>
-        <w:rPr>
-          <w:sz w:val="24"/>
-          <w:szCs w:val="24"/>
-          <w:shd w:fill="auto" w:val="clear"/>
-          <w:lang w:val="en-US"/>
-        </w:rPr>
-        <w:t xml:space="preserve">, </w:t>
-      </w:r>
-      <w:r>
-        <w:rPr>
-          <w:sz w:val="24"/>
-          <w:szCs w:val="24"/>
-          <w:shd w:fill="auto" w:val="clear"/>
-          <w:lang w:val="en-US"/>
-        </w:rPr>
-        <w:t xml:space="preserve">as the researchers have discovered, </w:t>
-      </w:r>
-      <w:r>
-        <w:rPr>
-          <w:sz w:val="24"/>
-          <w:szCs w:val="24"/>
-          <w:shd w:fill="auto" w:val="clear"/>
-          <w:lang w:val="en-US"/>
-        </w:rPr>
-        <w:t xml:space="preserve">Twitter can </w:t>
-      </w:r>
-      <w:r>
-        <w:rPr>
-          <w:sz w:val="24"/>
-          <w:szCs w:val="24"/>
-          <w:shd w:fill="auto" w:val="clear"/>
-          <w:lang w:val="en-US"/>
-        </w:rPr>
-        <w:t xml:space="preserve">actually be used to predict cryptocurrency prices </w:t>
-      </w:r>
-      <w:r>
-        <w:rPr>
-          <w:sz w:val="24"/>
-          <w:szCs w:val="24"/>
-          <w:shd w:fill="auto" w:val="clear"/>
-          <w:lang w:val="en-US"/>
-        </w:rPr>
-        <w:t xml:space="preserve">despite its chaotic </w:t>
-      </w:r>
-      <w:r>
-        <w:rPr>
-          <w:sz w:val="24"/>
-          <w:szCs w:val="24"/>
-          <w:shd w:fill="auto" w:val="clear"/>
-          <w:lang w:val="en-US"/>
-        </w:rPr>
-        <w:t>and unstructured</w:t>
-      </w:r>
-      <w:r>
-        <w:rPr>
-          <w:sz w:val="24"/>
-          <w:szCs w:val="24"/>
-          <w:shd w:fill="auto" w:val="clear"/>
-          <w:lang w:val="en-US"/>
-        </w:rPr>
-        <w:t xml:space="preserve"> nature</w:t>
-      </w:r>
-      <w:r>
-        <w:rPr>
-          <w:sz w:val="24"/>
-          <w:szCs w:val="24"/>
-          <w:shd w:fill="auto" w:val="clear"/>
-          <w:lang w:val="en-US"/>
-        </w:rPr>
-        <w:t>;</w:t>
-      </w:r>
-      <w:r>
-        <w:rPr>
-          <w:sz w:val="24"/>
-          <w:szCs w:val="24"/>
-          <w:shd w:fill="auto" w:val="clear"/>
-          <w:lang w:val="en-US"/>
-        </w:rPr>
-        <w:t xml:space="preserve"> just by examining Twitter posts, we can get a timely prediction of whether prices will move up or down in the next hour</w:t>
-      </w:r>
-      <w:r>
-        <w:rPr>
-          <w:sz w:val="24"/>
-          <w:szCs w:val="24"/>
-          <w:shd w:fill="auto" w:val="clear"/>
-          <w:lang w:val="en-US"/>
-        </w:rPr>
-        <w:t xml:space="preserve">. </w:t>
-      </w:r>
-      <w:r>
-        <w:rPr>
-          <w:sz w:val="24"/>
-          <w:szCs w:val="24"/>
-          <w:shd w:fill="auto" w:val="clear"/>
-          <w:lang w:val="en-US"/>
-        </w:rPr>
-        <w:t xml:space="preserve">However, </w:t>
-      </w:r>
-      <w:r>
-        <w:rPr>
-          <w:sz w:val="24"/>
-          <w:szCs w:val="24"/>
-          <w:shd w:fill="auto" w:val="clear"/>
-          <w:lang w:val="en-US"/>
-        </w:rPr>
-        <w:t>it is still unknown if it is possible to predict crypto prices in the long term as this research only focused on 1-day and 1-hour predictions.</w:t>
-      </w:r>
-    </w:p>
-    <w:p>
-      <w:pPr>
-        <w:pStyle w:val="Normal"/>
-        <w:rPr>
-          <w:highlight w:val="none"/>
-          <w:shd w:fill="auto" w:val="clear"/>
-        </w:rPr>
-      </w:pPr>
-      <w:r>
-        <w:rPr>
-          <w:sz w:val="24"/>
-          <w:szCs w:val="24"/>
-          <w:shd w:fill="auto" w:val="clear"/>
-          <w:lang w:val="en-US"/>
-        </w:rPr>
-        <w:t xml:space="preserve">This study is also limited in usefulness as Regardless, </w:t>
-      </w:r>
-    </w:p>
-    <w:p>
-      <w:pPr>
-        <w:pStyle w:val="Normal"/>
-        <w:rPr>
-          <w:sz w:val="24"/>
-          <w:szCs w:val="24"/>
-          <w:lang w:val="en-US"/>
-        </w:rPr>
-      </w:pPr>
-      <w:r>
-        <w:rPr>
-          <w:sz w:val="24"/>
-          <w:szCs w:val="24"/>
-          <w:lang w:val="en-US"/>
-        </w:rPr>
+        <w:t xml:space="preserve">combine both </w:t>
+      </w:r>
+      <w:r>
+        <w:rPr>
+          <w:sz w:val="24"/>
+          <w:szCs w:val="24"/>
+          <w:shd w:fill="auto" w:val="clear"/>
+          <w:lang w:val="en-US"/>
+        </w:rPr>
+        <w:t>artificial intelligence and Twitter</w:t>
+      </w:r>
+      <w:r>
+        <w:rPr>
+          <w:sz w:val="24"/>
+          <w:szCs w:val="24"/>
+          <w:shd w:fill="auto" w:val="clear"/>
+          <w:lang w:val="en-US"/>
+        </w:rPr>
+        <w:t xml:space="preserve"> sentiments </w:t>
+      </w:r>
+      <w:r>
+        <w:rPr>
+          <w:sz w:val="24"/>
+          <w:szCs w:val="24"/>
+          <w:shd w:fill="auto" w:val="clear"/>
+          <w:lang w:val="en-US"/>
+        </w:rPr>
+        <w:t xml:space="preserve">to make an accurate and timely prediction of crypto prices. </w:t>
+      </w:r>
+      <w:r>
+        <w:rPr>
+          <w:sz w:val="24"/>
+          <w:szCs w:val="24"/>
+          <w:shd w:fill="auto" w:val="clear"/>
+          <w:lang w:val="en-US"/>
+        </w:rPr>
+        <w:t>In the future, you might be able to consult an AI relying on Twitter data before making big decisions on crypto.</w:t>
       </w:r>
     </w:p>
     <w:p>
@@ -1778,7 +2088,7 @@
     <w:pPr>
       <w:widowControl/>
       <w:suppressAutoHyphens w:val="true"/>
-      <w:overflowPunct w:val="false"/>
+      <w:overflowPunct w:val="true"/>
       <w:bidi w:val="0"/>
       <w:spacing w:lineRule="auto" w:line="259" w:before="0" w:after="160"/>
       <w:jc w:val="left"/>

</xml_diff>